<commit_message>
block directory and metadata on-disk
The path to hadoop-hdfs folder where the block directory and metadata on-disk resides is different in VM image when compared to the psuedo cluster that is being used in the book. This document gives a way to find out the block directory path irrespective of the machines involved.
</commit_message>
<xml_diff>
--- a/ex013-Explore the block directory on the local filesystem and the on-disk metadatata.docx
+++ b/ex013-Explore the block directory on the local filesystem and the on-disk metadatata.docx
@@ -55,6 +55,148 @@
         <w:rPr>
           <w:noProof/>
         </w:rPr>
+        <mc:AlternateContent>
+          <mc:Choice Requires="wps">
+            <w:drawing>
+              <wp:anchor distT="0" distB="0" distL="114300" distR="114300" simplePos="0" relativeHeight="251660288" behindDoc="0" locked="0" layoutInCell="1" allowOverlap="1" wp14:anchorId="022ED8FC" wp14:editId="6BA4E1D6">
+                <wp:simplePos x="0" y="0"/>
+                <wp:positionH relativeFrom="column">
+                  <wp:posOffset>-11430</wp:posOffset>
+                </wp:positionH>
+                <wp:positionV relativeFrom="paragraph">
+                  <wp:posOffset>319405</wp:posOffset>
+                </wp:positionV>
+                <wp:extent cx="1744980" cy="133350"/>
+                <wp:effectExtent l="0" t="0" r="26670" b="19050"/>
+                <wp:wrapNone/>
+                <wp:docPr id="9" name="Rectangle: Rounded Corners 9"/>
+                <wp:cNvGraphicFramePr/>
+                <a:graphic xmlns:a="http://schemas.openxmlformats.org/drawingml/2006/main">
+                  <a:graphicData uri="http://schemas.microsoft.com/office/word/2010/wordprocessingShape">
+                    <wps:wsp>
+                      <wps:cNvSpPr/>
+                      <wps:spPr>
+                        <a:xfrm>
+                          <a:off x="0" y="0"/>
+                          <a:ext cx="1744980" cy="133350"/>
+                        </a:xfrm>
+                        <a:prstGeom prst="roundRect">
+                          <a:avLst/>
+                        </a:prstGeom>
+                        <a:noFill/>
+                      </wps:spPr>
+                      <wps:style>
+                        <a:lnRef idx="2">
+                          <a:schemeClr val="accent2"/>
+                        </a:lnRef>
+                        <a:fillRef idx="1">
+                          <a:schemeClr val="lt1"/>
+                        </a:fillRef>
+                        <a:effectRef idx="0">
+                          <a:schemeClr val="accent2"/>
+                        </a:effectRef>
+                        <a:fontRef idx="minor">
+                          <a:schemeClr val="dk1"/>
+                        </a:fontRef>
+                      </wps:style>
+                      <wps:bodyPr rot="0" spcFirstLastPara="0" vertOverflow="overflow" horzOverflow="overflow" vert="horz" wrap="square" lIns="91440" tIns="45720" rIns="91440" bIns="45720" numCol="1" spcCol="0" rtlCol="0" fromWordArt="0" anchor="ctr" anchorCtr="0" forceAA="0" compatLnSpc="1">
+                        <a:prstTxWarp prst="textNoShape">
+                          <a:avLst/>
+                        </a:prstTxWarp>
+                        <a:noAutofit/>
+                      </wps:bodyPr>
+                    </wps:wsp>
+                  </a:graphicData>
+                </a:graphic>
+              </wp:anchor>
+            </w:drawing>
+          </mc:Choice>
+          <mc:Fallback>
+            <w:pict>
+              <v:roundrect w14:anchorId="62C43B9C" id="Rectangle: Rounded Corners 9" o:spid="_x0000_s1026" style="position:absolute;margin-left:-.9pt;margin-top:25.15pt;width:137.4pt;height:10.5pt;z-index:251660288;visibility:visible;mso-wrap-style:square;mso-wrap-distance-left:9pt;mso-wrap-distance-top:0;mso-wrap-distance-right:9pt;mso-wrap-distance-bottom:0;mso-position-horizontal:absolute;mso-position-horizontal-relative:text;mso-position-vertical:absolute;mso-position-vertical-relative:text;v-text-anchor:middle" arcsize="10923f" o:gfxdata="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" filled="f" strokecolor="#ed7d31 [3205]" strokeweight="1pt">
+                <v:stroke joinstyle="miter"/>
+              </v:roundrect>
+            </w:pict>
+          </mc:Fallback>
+        </mc:AlternateContent>
+      </w:r>
+      <w:r>
+        <w:rPr>
+          <w:noProof/>
+        </w:rPr>
+        <mc:AlternateContent>
+          <mc:Choice Requires="wps">
+            <w:drawing>
+              <wp:anchor distT="0" distB="0" distL="114300" distR="114300" simplePos="0" relativeHeight="251659264" behindDoc="0" locked="0" layoutInCell="1" allowOverlap="1" wp14:anchorId="53FD909E" wp14:editId="3ADB51C0">
+                <wp:simplePos x="0" y="0"/>
+                <wp:positionH relativeFrom="column">
+                  <wp:posOffset>-144780</wp:posOffset>
+                </wp:positionH>
+                <wp:positionV relativeFrom="paragraph">
+                  <wp:posOffset>1138555</wp:posOffset>
+                </wp:positionV>
+                <wp:extent cx="1756410" cy="1223010"/>
+                <wp:effectExtent l="0" t="0" r="15240" b="15240"/>
+                <wp:wrapNone/>
+                <wp:docPr id="8" name="Rectangle: Rounded Corners 8"/>
+                <wp:cNvGraphicFramePr/>
+                <a:graphic xmlns:a="http://schemas.openxmlformats.org/drawingml/2006/main">
+                  <a:graphicData uri="http://schemas.microsoft.com/office/word/2010/wordprocessingShape">
+                    <wps:wsp>
+                      <wps:cNvSpPr/>
+                      <wps:spPr>
+                        <a:xfrm>
+                          <a:off x="0" y="0"/>
+                          <a:ext cx="1756410" cy="1223010"/>
+                        </a:xfrm>
+                        <a:prstGeom prst="roundRect">
+                          <a:avLst/>
+                        </a:prstGeom>
+                        <a:noFill/>
+                      </wps:spPr>
+                      <wps:style>
+                        <a:lnRef idx="2">
+                          <a:schemeClr val="accent6"/>
+                        </a:lnRef>
+                        <a:fillRef idx="1">
+                          <a:schemeClr val="lt1"/>
+                        </a:fillRef>
+                        <a:effectRef idx="0">
+                          <a:schemeClr val="accent6"/>
+                        </a:effectRef>
+                        <a:fontRef idx="minor">
+                          <a:schemeClr val="dk1"/>
+                        </a:fontRef>
+                      </wps:style>
+                      <wps:bodyPr rot="0" spcFirstLastPara="0" vertOverflow="overflow" horzOverflow="overflow" vert="horz" wrap="square" lIns="91440" tIns="45720" rIns="91440" bIns="45720" numCol="1" spcCol="0" rtlCol="0" fromWordArt="0" anchor="ctr" anchorCtr="0" forceAA="0" compatLnSpc="1">
+                        <a:prstTxWarp prst="textNoShape">
+                          <a:avLst/>
+                        </a:prstTxWarp>
+                        <a:noAutofit/>
+                      </wps:bodyPr>
+                    </wps:wsp>
+                  </a:graphicData>
+                </a:graphic>
+                <wp14:sizeRelH relativeFrom="margin">
+                  <wp14:pctWidth>0</wp14:pctWidth>
+                </wp14:sizeRelH>
+              </wp:anchor>
+            </w:drawing>
+          </mc:Choice>
+          <mc:Fallback>
+            <w:pict>
+              <v:roundrect w14:anchorId="314A0247" id="Rectangle: Rounded Corners 8" o:spid="_x0000_s1026" style="position:absolute;margin-left:-11.4pt;margin-top:89.65pt;width:138.3pt;height:96.3pt;z-index:251659264;visibility:visible;mso-wrap-style:square;mso-width-percent:0;mso-wrap-distance-left:9pt;mso-wrap-distance-top:0;mso-wrap-distance-right:9pt;mso-wrap-distance-bottom:0;mso-position-horizontal:absolute;mso-position-horizontal-relative:text;mso-position-vertical:absolute;mso-position-vertical-relative:text;mso-width-percent:0;mso-width-relative:margin;v-text-anchor:middle" arcsize="10923f" o:gfxdata="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" filled="f" strokecolor="#70ad47 [3209]" strokeweight="1pt">
+                <v:stroke joinstyle="miter"/>
+              </v:roundrect>
+            </w:pict>
+          </mc:Fallback>
+        </mc:AlternateContent>
+      </w:r>
+      <w:bookmarkStart w:id="0" w:name="_GoBack"/>
+      <w:r>
+        <w:rPr>
+          <w:noProof/>
+        </w:rPr>
         <w:drawing>
           <wp:inline distT="0" distB="0" distL="0" distR="0" wp14:anchorId="3CA2B7FE" wp14:editId="55957E54">
             <wp:extent cx="5943600" cy="3211195"/>
@@ -97,9 +239,9 @@
           </wp:inline>
         </w:drawing>
       </w:r>
-    </w:p>
-    <w:p>
-      <w:bookmarkStart w:id="0" w:name="_GoBack"/>
+      <w:bookmarkEnd w:id="0"/>
+    </w:p>
+    <w:p>
       <w:r>
         <w:rPr>
           <w:noProof/>
@@ -146,7 +288,367 @@
           </wp:inline>
         </w:drawing>
       </w:r>
-      <w:bookmarkEnd w:id="0"/>
+    </w:p>
+    <w:p>
+      <w:r>
+        <w:br w:type="page"/>
+      </w:r>
+    </w:p>
+    <w:p>
+      <w:r>
+        <w:lastRenderedPageBreak/>
+        <w:t>How did I find out that ‘data’ folder and name folder of the Hadoop-</w:t>
+      </w:r>
+      <w:proofErr w:type="spellStart"/>
+      <w:r>
+        <w:t>hdfs</w:t>
+      </w:r>
+      <w:proofErr w:type="spellEnd"/>
+      <w:r>
+        <w:t xml:space="preserve"> folder </w:t>
+      </w:r>
+      <w:r>
+        <w:t xml:space="preserve">(or) how did I find out the </w:t>
+      </w:r>
+      <w:proofErr w:type="spellStart"/>
+      <w:r>
+        <w:t>hadoop</w:t>
+      </w:r>
+      <w:proofErr w:type="spellEnd"/>
+      <w:r>
+        <w:t xml:space="preserve"> – </w:t>
+      </w:r>
+      <w:proofErr w:type="spellStart"/>
+      <w:r>
+        <w:t>hdfs</w:t>
+      </w:r>
+      <w:proofErr w:type="spellEnd"/>
+      <w:r>
+        <w:t xml:space="preserve"> folder at all (Note: Hadoop-</w:t>
+      </w:r>
+      <w:proofErr w:type="spellStart"/>
+      <w:r>
+        <w:t>hdfs</w:t>
+      </w:r>
+      <w:proofErr w:type="spellEnd"/>
+      <w:r>
+        <w:t xml:space="preserve"> folder is not in /</w:t>
+      </w:r>
+      <w:proofErr w:type="spellStart"/>
+      <w:r>
+        <w:t>tmp</w:t>
+      </w:r>
+      <w:proofErr w:type="spellEnd"/>
+      <w:r>
+        <w:t xml:space="preserve"> path as shown in the book)</w:t>
+      </w:r>
+      <w:r>
+        <w:t>?</w:t>
+      </w:r>
+    </w:p>
+    <w:p>
+      <w:r>
+        <w:t>Answer: Go to web browser and click name node as shown below and under utilities find ‘logs’</w:t>
+      </w:r>
+    </w:p>
+    <w:p>
+      <w:r>
+        <w:rPr>
+          <w:noProof/>
+        </w:rPr>
+        <w:drawing>
+          <wp:inline distT="0" distB="0" distL="0" distR="0" wp14:anchorId="15E71AC8" wp14:editId="3ADD4050">
+            <wp:extent cx="5943600" cy="3211195"/>
+            <wp:effectExtent l="0" t="0" r="0" b="8255"/>
+            <wp:docPr id="4" name="Picture 4" descr="cloudera-quickstart-vm-5.13.0-0-virtualbox [Running] - Oracle VM VirtualBox"/>
+            <wp:cNvGraphicFramePr>
+              <a:graphicFrameLocks xmlns:a="http://schemas.openxmlformats.org/drawingml/2006/main" noChangeAspect="1"/>
+            </wp:cNvGraphicFramePr>
+            <a:graphic xmlns:a="http://schemas.openxmlformats.org/drawingml/2006/main">
+              <a:graphicData uri="http://schemas.openxmlformats.org/drawingml/2006/picture">
+                <pic:pic xmlns:pic="http://schemas.openxmlformats.org/drawingml/2006/picture">
+                  <pic:nvPicPr>
+                    <pic:cNvPr id="4" name="7CC2747.tmp"/>
+                    <pic:cNvPicPr/>
+                  </pic:nvPicPr>
+                  <pic:blipFill>
+                    <a:blip r:embed="rId7" cstate="print">
+                      <a:extLst>
+                        <a:ext uri="{28A0092B-C50C-407E-A947-70E740481C1C}">
+                          <a14:useLocalDpi xmlns:a14="http://schemas.microsoft.com/office/drawing/2010/main" val="0"/>
+                        </a:ext>
+                      </a:extLst>
+                    </a:blip>
+                    <a:stretch>
+                      <a:fillRect/>
+                    </a:stretch>
+                  </pic:blipFill>
+                  <pic:spPr>
+                    <a:xfrm>
+                      <a:off x="0" y="0"/>
+                      <a:ext cx="5943600" cy="3211195"/>
+                    </a:xfrm>
+                    <a:prstGeom prst="rect">
+                      <a:avLst/>
+                    </a:prstGeom>
+                  </pic:spPr>
+                </pic:pic>
+              </a:graphicData>
+            </a:graphic>
+          </wp:inline>
+        </w:drawing>
+      </w:r>
+    </w:p>
+    <w:p>
+      <w:r>
+        <w:t>On clicking logs, you can see a list of log files as follows,</w:t>
+      </w:r>
+    </w:p>
+    <w:p>
+      <w:r>
+        <w:rPr>
+          <w:noProof/>
+        </w:rPr>
+        <w:drawing>
+          <wp:inline distT="0" distB="0" distL="0" distR="0" wp14:anchorId="44934AE5" wp14:editId="04D70CA4">
+            <wp:extent cx="5943600" cy="3211195"/>
+            <wp:effectExtent l="0" t="0" r="0" b="8255"/>
+            <wp:docPr id="5" name="Picture 5" descr="cloudera-quickstart-vm-5.13.0-0-virtualbox [Running] - Oracle VM VirtualBox"/>
+            <wp:cNvGraphicFramePr>
+              <a:graphicFrameLocks xmlns:a="http://schemas.openxmlformats.org/drawingml/2006/main" noChangeAspect="1"/>
+            </wp:cNvGraphicFramePr>
+            <a:graphic xmlns:a="http://schemas.openxmlformats.org/drawingml/2006/main">
+              <a:graphicData uri="http://schemas.openxmlformats.org/drawingml/2006/picture">
+                <pic:pic xmlns:pic="http://schemas.openxmlformats.org/drawingml/2006/picture">
+                  <pic:nvPicPr>
+                    <pic:cNvPr id="5" name="7CC98CA.tmp"/>
+                    <pic:cNvPicPr/>
+                  </pic:nvPicPr>
+                  <pic:blipFill>
+                    <a:blip r:embed="rId8" cstate="print">
+                      <a:extLst>
+                        <a:ext uri="{28A0092B-C50C-407E-A947-70E740481C1C}">
+                          <a14:useLocalDpi xmlns:a14="http://schemas.microsoft.com/office/drawing/2010/main" val="0"/>
+                        </a:ext>
+                      </a:extLst>
+                    </a:blip>
+                    <a:stretch>
+                      <a:fillRect/>
+                    </a:stretch>
+                  </pic:blipFill>
+                  <pic:spPr>
+                    <a:xfrm>
+                      <a:off x="0" y="0"/>
+                      <a:ext cx="5943600" cy="3211195"/>
+                    </a:xfrm>
+                    <a:prstGeom prst="rect">
+                      <a:avLst/>
+                    </a:prstGeom>
+                  </pic:spPr>
+                </pic:pic>
+              </a:graphicData>
+            </a:graphic>
+          </wp:inline>
+        </w:drawing>
+      </w:r>
+    </w:p>
+    <w:p>
+      <w:r>
+        <w:br w:type="page"/>
+      </w:r>
+    </w:p>
+    <w:p>
+      <w:r>
+        <w:lastRenderedPageBreak/>
+        <w:t xml:space="preserve">Click on ‘hadoop-hdfs-namenode-quickstart.cloudera.log. (In the book it says that you will see files beginning with </w:t>
+      </w:r>
+      <w:proofErr w:type="spellStart"/>
+      <w:r>
+        <w:t>fsimage</w:t>
+      </w:r>
+      <w:proofErr w:type="spellEnd"/>
+      <w:r>
+        <w:t xml:space="preserve"> or edits with respect to </w:t>
+      </w:r>
+      <w:proofErr w:type="spellStart"/>
+      <w:r>
+        <w:t>namenode</w:t>
+      </w:r>
+      <w:proofErr w:type="spellEnd"/>
+      <w:r>
+        <w:t xml:space="preserve"> and that you will see a directory starting with BP… with respect to </w:t>
+      </w:r>
+      <w:proofErr w:type="spellStart"/>
+      <w:r>
+        <w:t>datanode</w:t>
+      </w:r>
+      <w:proofErr w:type="spellEnd"/>
+      <w:r>
+        <w:t>.</w:t>
+      </w:r>
+    </w:p>
+    <w:p>
+      <w:proofErr w:type="gramStart"/>
+      <w:r>
+        <w:t>So</w:t>
+      </w:r>
+      <w:proofErr w:type="gramEnd"/>
+      <w:r>
+        <w:t xml:space="preserve"> searching for edits gives us an idea about the path where these edits file is.</w:t>
+      </w:r>
+    </w:p>
+    <w:p>
+      <w:r>
+        <w:rPr>
+          <w:noProof/>
+        </w:rPr>
+        <w:drawing>
+          <wp:inline distT="0" distB="0" distL="0" distR="0" wp14:anchorId="1A402B4A" wp14:editId="3E5DF352">
+            <wp:extent cx="5943600" cy="3211195"/>
+            <wp:effectExtent l="0" t="0" r="0" b="8255"/>
+            <wp:docPr id="6" name="Picture 6" descr="cloudera-quickstart-vm-5.13.0-0-virtualbox [Running] - Oracle VM VirtualBox"/>
+            <wp:cNvGraphicFramePr>
+              <a:graphicFrameLocks xmlns:a="http://schemas.openxmlformats.org/drawingml/2006/main" noChangeAspect="1"/>
+            </wp:cNvGraphicFramePr>
+            <a:graphic xmlns:a="http://schemas.openxmlformats.org/drawingml/2006/main">
+              <a:graphicData uri="http://schemas.openxmlformats.org/drawingml/2006/picture">
+                <pic:pic xmlns:pic="http://schemas.openxmlformats.org/drawingml/2006/picture">
+                  <pic:nvPicPr>
+                    <pic:cNvPr id="6" name="7CCBB39.tmp"/>
+                    <pic:cNvPicPr/>
+                  </pic:nvPicPr>
+                  <pic:blipFill>
+                    <a:blip r:embed="rId9" cstate="print">
+                      <a:extLst>
+                        <a:ext uri="{28A0092B-C50C-407E-A947-70E740481C1C}">
+                          <a14:useLocalDpi xmlns:a14="http://schemas.microsoft.com/office/drawing/2010/main" val="0"/>
+                        </a:ext>
+                      </a:extLst>
+                    </a:blip>
+                    <a:stretch>
+                      <a:fillRect/>
+                    </a:stretch>
+                  </pic:blipFill>
+                  <pic:spPr>
+                    <a:xfrm>
+                      <a:off x="0" y="0"/>
+                      <a:ext cx="5943600" cy="3211195"/>
+                    </a:xfrm>
+                    <a:prstGeom prst="rect">
+                      <a:avLst/>
+                    </a:prstGeom>
+                  </pic:spPr>
+                </pic:pic>
+              </a:graphicData>
+            </a:graphic>
+          </wp:inline>
+        </w:drawing>
+      </w:r>
+    </w:p>
+    <w:p>
+      <w:r>
+        <w:t>Navigate to the path “/var/lib/Hadoop-</w:t>
+      </w:r>
+      <w:proofErr w:type="spellStart"/>
+      <w:r>
+        <w:t>hdfs</w:t>
+      </w:r>
+      <w:proofErr w:type="spellEnd"/>
+      <w:r>
+        <w:t>/cache/</w:t>
+      </w:r>
+      <w:proofErr w:type="spellStart"/>
+      <w:r>
+        <w:t>hdfs</w:t>
+      </w:r>
+      <w:proofErr w:type="spellEnd"/>
+      <w:r>
+        <w:t>/</w:t>
+      </w:r>
+      <w:proofErr w:type="spellStart"/>
+      <w:r>
+        <w:t>dfs</w:t>
+      </w:r>
+      <w:proofErr w:type="spellEnd"/>
+      <w:r>
+        <w:t>”, shows as follows</w:t>
+      </w:r>
+    </w:p>
+    <w:p>
+      <w:r>
+        <w:rPr>
+          <w:noProof/>
+        </w:rPr>
+        <w:drawing>
+          <wp:inline distT="0" distB="0" distL="0" distR="0" wp14:anchorId="59362059" wp14:editId="38149D1A">
+            <wp:extent cx="5943600" cy="629920"/>
+            <wp:effectExtent l="0" t="0" r="0" b="0"/>
+            <wp:docPr id="7" name="Picture 7"/>
+            <wp:cNvGraphicFramePr>
+              <a:graphicFrameLocks xmlns:a="http://schemas.openxmlformats.org/drawingml/2006/main" noChangeAspect="1"/>
+            </wp:cNvGraphicFramePr>
+            <a:graphic xmlns:a="http://schemas.openxmlformats.org/drawingml/2006/main">
+              <a:graphicData uri="http://schemas.openxmlformats.org/drawingml/2006/picture">
+                <pic:pic xmlns:pic="http://schemas.openxmlformats.org/drawingml/2006/picture">
+                  <pic:nvPicPr>
+                    <pic:cNvPr id="7" name="7CCEB2A.tmp"/>
+                    <pic:cNvPicPr/>
+                  </pic:nvPicPr>
+                  <pic:blipFill>
+                    <a:blip r:embed="rId10" cstate="print">
+                      <a:extLst>
+                        <a:ext uri="{28A0092B-C50C-407E-A947-70E740481C1C}">
+                          <a14:useLocalDpi xmlns:a14="http://schemas.microsoft.com/office/drawing/2010/main" val="0"/>
+                        </a:ext>
+                      </a:extLst>
+                    </a:blip>
+                    <a:stretch>
+                      <a:fillRect/>
+                    </a:stretch>
+                  </pic:blipFill>
+                  <pic:spPr>
+                    <a:xfrm>
+                      <a:off x="0" y="0"/>
+                      <a:ext cx="5943600" cy="629920"/>
+                    </a:xfrm>
+                    <a:prstGeom prst="rect">
+                      <a:avLst/>
+                    </a:prstGeom>
+                  </pic:spPr>
+                </pic:pic>
+              </a:graphicData>
+            </a:graphic>
+          </wp:inline>
+        </w:drawing>
+      </w:r>
+    </w:p>
+    <w:p>
+      <w:r>
+        <w:t>As per the book, the data folder should have folder starting with BP … referring to Block Pool,</w:t>
+      </w:r>
+    </w:p>
+    <w:p>
+      <w:r>
+        <w:t>Refer snapshot 1 and 2.</w:t>
+      </w:r>
+    </w:p>
+    <w:p>
+      <w:r>
+        <w:t>As per the book, the name folder should have files beginning with ‘edits’ and ‘</w:t>
+      </w:r>
+      <w:proofErr w:type="spellStart"/>
+      <w:r>
+        <w:t>fsimage</w:t>
+      </w:r>
+      <w:proofErr w:type="spellEnd"/>
+      <w:r>
+        <w:t>’</w:t>
+      </w:r>
+    </w:p>
+    <w:p>
+      <w:r>
+        <w:t>Refer snapshot 2</w:t>
+      </w:r>
     </w:p>
     <w:sectPr>
       <w:pgSz w:w="12240" w:h="15840"/>

</xml_diff>